<commit_message>
Fixed Attack to Null Target
</commit_message>
<xml_diff>
--- a/TDL Dictionary 13.11.2025.docx
+++ b/TDL Dictionary 13.11.2025.docx
@@ -4,6 +4,7 @@
   <w:body>
     <w:p>
       <w:pPr>
+        <w:ind w:firstLine="708"/>
         <w:jc w:val="center"/>
         <w:rPr>
           <w:rFonts w:ascii="Arial" w:hAnsi="Arial" w:cs="Arial"/>
@@ -242,6 +243,30 @@
         <w:ind w:firstLine="708"/>
         <w:rPr>
           <w:rFonts w:ascii="Arial" w:hAnsi="Arial" w:cs="Arial"/>
+          <w:b/>
+          <w:bCs/>
+          <w:sz w:val="24"/>
+          <w:szCs w:val="24"/>
+          <w:lang w:val="en-US"/>
+        </w:rPr>
+      </w:pPr>
+      <w:r>
+        <w:rPr>
+          <w:rFonts w:ascii="Arial" w:hAnsi="Arial" w:cs="Arial"/>
+          <w:b/>
+          <w:bCs/>
+          <w:sz w:val="24"/>
+          <w:szCs w:val="24"/>
+          <w:lang w:val="en-US"/>
+        </w:rPr>
+        <w:t>J0.5 Relay:</w:t>
+      </w:r>
+    </w:p>
+    <w:p>
+      <w:pPr>
+        <w:ind w:firstLine="708"/>
+        <w:rPr>
+          <w:rFonts w:ascii="Arial" w:hAnsi="Arial" w:cs="Arial"/>
           <w:sz w:val="24"/>
           <w:szCs w:val="24"/>
           <w:lang w:val="en-US"/>
@@ -273,18 +298,7 @@
           <w:szCs w:val="26"/>
           <w:lang w:val="en-US"/>
         </w:rPr>
-        <w:t>Precise Participant Location and Identification</w:t>
-      </w:r>
-      <w:r>
-        <w:rPr>
-          <w:rFonts w:ascii="Arial" w:hAnsi="Arial" w:cs="Arial"/>
-          <w:b/>
-          <w:bCs/>
-          <w:sz w:val="26"/>
-          <w:szCs w:val="26"/>
-          <w:lang w:val="en-US"/>
-        </w:rPr>
-        <w:t xml:space="preserve"> (PPLI)</w:t>
+        <w:t>Precise Participant Location and Identification (PPLI)</w:t>
       </w:r>
     </w:p>
     <w:p>
@@ -308,18 +322,31 @@
           <w:szCs w:val="24"/>
           <w:lang w:val="en-US"/>
         </w:rPr>
-        <w:t>J</w:t>
-      </w:r>
-      <w:r>
-        <w:rPr>
-          <w:rFonts w:ascii="Arial" w:hAnsi="Arial" w:cs="Arial"/>
-          <w:b/>
-          <w:bCs/>
-          <w:sz w:val="24"/>
-          <w:szCs w:val="24"/>
-          <w:lang w:val="en-US"/>
-        </w:rPr>
-        <w:t>2.1 Air PPLI:</w:t>
+        <w:t>J2.0 Known PPLI:</w:t>
+      </w:r>
+    </w:p>
+    <w:p>
+      <w:pPr>
+        <w:ind w:firstLine="708"/>
+        <w:rPr>
+          <w:rFonts w:ascii="Arial" w:hAnsi="Arial" w:cs="Arial"/>
+          <w:b/>
+          <w:bCs/>
+          <w:sz w:val="24"/>
+          <w:szCs w:val="24"/>
+          <w:lang w:val="en-US"/>
+        </w:rPr>
+      </w:pPr>
+      <w:r>
+        <w:rPr>
+          <w:rFonts w:ascii="Arial" w:hAnsi="Arial" w:cs="Arial"/>
+          <w:b/>
+          <w:bCs/>
+          <w:sz w:val="24"/>
+          <w:szCs w:val="24"/>
+          <w:lang w:val="en-US"/>
+        </w:rPr>
+        <w:t>J2.1 Air PPLI:</w:t>
       </w:r>
     </w:p>
     <w:p>
@@ -710,18 +737,7 @@
           <w:szCs w:val="24"/>
           <w:lang w:val="en-US"/>
         </w:rPr>
-        <w:t>0 Mission Abort</w:t>
-      </w:r>
-      <w:r>
-        <w:rPr>
-          <w:rFonts w:ascii="Arial" w:hAnsi="Arial" w:cs="Arial"/>
-          <w:b/>
-          <w:bCs/>
-          <w:sz w:val="24"/>
-          <w:szCs w:val="24"/>
-          <w:lang w:val="en-US"/>
-        </w:rPr>
-        <w:t>:</w:t>
+        <w:t>0 Mission Abort:</w:t>
       </w:r>
     </w:p>
     <w:p>
@@ -778,18 +794,7 @@
           <w:szCs w:val="24"/>
           <w:lang w:val="en-US"/>
         </w:rPr>
-        <w:t>Attack</w:t>
-      </w:r>
-      <w:r>
-        <w:rPr>
-          <w:rFonts w:ascii="Arial" w:hAnsi="Arial" w:cs="Arial"/>
-          <w:b/>
-          <w:bCs/>
-          <w:sz w:val="24"/>
-          <w:szCs w:val="24"/>
-          <w:lang w:val="en-US"/>
-        </w:rPr>
-        <w:t xml:space="preserve"> Mission Assignment</w:t>
+        <w:t>Attack Mission Assignment</w:t>
       </w:r>
       <w:r>
         <w:rPr>
@@ -1078,18 +1083,64 @@
           <w:szCs w:val="24"/>
           <w:lang w:val="en-US"/>
         </w:rPr>
-        <w:t xml:space="preserve">0 Mission </w:t>
-      </w:r>
-      <w:r>
-        <w:rPr>
-          <w:rFonts w:ascii="Arial" w:hAnsi="Arial" w:cs="Arial"/>
-          <w:b/>
-          <w:bCs/>
-          <w:sz w:val="24"/>
-          <w:szCs w:val="24"/>
-          <w:lang w:val="en-US"/>
-        </w:rPr>
-        <w:t>Result</w:t>
+        <w:t>0 Mission Result:</w:t>
+      </w:r>
+    </w:p>
+    <w:p>
+      <w:pPr>
+        <w:ind w:firstLine="708"/>
+        <w:rPr>
+          <w:rFonts w:ascii="Arial" w:hAnsi="Arial" w:cs="Arial"/>
+          <w:b/>
+          <w:bCs/>
+          <w:sz w:val="24"/>
+          <w:szCs w:val="24"/>
+          <w:lang w:val="en-US"/>
+        </w:rPr>
+      </w:pPr>
+      <w:r>
+        <w:rPr>
+          <w:rFonts w:ascii="Arial" w:hAnsi="Arial" w:cs="Arial"/>
+          <w:b/>
+          <w:bCs/>
+          <w:sz w:val="24"/>
+          <w:szCs w:val="24"/>
+          <w:lang w:val="en-US"/>
+        </w:rPr>
+        <w:t>J</w:t>
+      </w:r>
+      <w:r>
+        <w:rPr>
+          <w:rFonts w:ascii="Arial" w:hAnsi="Arial" w:cs="Arial"/>
+          <w:b/>
+          <w:bCs/>
+          <w:sz w:val="24"/>
+          <w:szCs w:val="24"/>
+          <w:lang w:val="en-US"/>
+        </w:rPr>
+        <w:t>13</w:t>
+      </w:r>
+      <w:r>
+        <w:rPr>
+          <w:rFonts w:ascii="Arial" w:hAnsi="Arial" w:cs="Arial"/>
+          <w:b/>
+          <w:bCs/>
+          <w:sz w:val="24"/>
+          <w:szCs w:val="24"/>
+          <w:lang w:val="en-US"/>
+        </w:rPr>
+        <w:t xml:space="preserve">.1 </w:t>
+      </w:r>
+      <w:r>
+        <w:rPr>
+          <w:rFonts w:ascii="Arial" w:hAnsi="Arial" w:cs="Arial"/>
+          <w:b/>
+          <w:bCs/>
+          <w:sz w:val="24"/>
+          <w:szCs w:val="24"/>
+          <w:lang w:val="en-US"/>
+        </w:rPr>
+        <w:t>Attack Mission Start</w:t>
       </w:r>
       <w:r>
         <w:rPr>
@@ -1146,18 +1197,40 @@
           <w:szCs w:val="24"/>
           <w:lang w:val="en-US"/>
         </w:rPr>
-        <w:t xml:space="preserve">.1 </w:t>
-      </w:r>
-      <w:r>
-        <w:rPr>
-          <w:rFonts w:ascii="Arial" w:hAnsi="Arial" w:cs="Arial"/>
-          <w:b/>
-          <w:bCs/>
-          <w:sz w:val="24"/>
-          <w:szCs w:val="24"/>
-          <w:lang w:val="en-US"/>
-        </w:rPr>
-        <w:t>Offensive Mission Start</w:t>
+        <w:t xml:space="preserve">.2 </w:t>
+      </w:r>
+      <w:r>
+        <w:rPr>
+          <w:rFonts w:ascii="Arial" w:hAnsi="Arial" w:cs="Arial"/>
+          <w:b/>
+          <w:bCs/>
+          <w:sz w:val="24"/>
+          <w:szCs w:val="24"/>
+          <w:lang w:val="en-US"/>
+        </w:rPr>
+        <w:t>Follow</w:t>
+      </w:r>
+      <w:r>
+        <w:rPr>
+          <w:rFonts w:ascii="Arial" w:hAnsi="Arial" w:cs="Arial"/>
+          <w:b/>
+          <w:bCs/>
+          <w:sz w:val="24"/>
+          <w:szCs w:val="24"/>
+          <w:lang w:val="en-US"/>
+        </w:rPr>
+        <w:t xml:space="preserve"> </w:t>
+      </w:r>
+      <w:r>
+        <w:rPr>
+          <w:rFonts w:ascii="Arial" w:hAnsi="Arial" w:cs="Arial"/>
+          <w:b/>
+          <w:bCs/>
+          <w:sz w:val="24"/>
+          <w:szCs w:val="24"/>
+          <w:lang w:val="en-US"/>
+        </w:rPr>
+        <w:t>Mission Start</w:t>
       </w:r>
       <w:r>
         <w:rPr>
@@ -1192,96 +1265,7 @@
           <w:szCs w:val="24"/>
           <w:lang w:val="en-US"/>
         </w:rPr>
-        <w:t>J</w:t>
-      </w:r>
-      <w:r>
-        <w:rPr>
-          <w:rFonts w:ascii="Arial" w:hAnsi="Arial" w:cs="Arial"/>
-          <w:b/>
-          <w:bCs/>
-          <w:sz w:val="24"/>
-          <w:szCs w:val="24"/>
-          <w:lang w:val="en-US"/>
-        </w:rPr>
-        <w:t>13</w:t>
-      </w:r>
-      <w:r>
-        <w:rPr>
-          <w:rFonts w:ascii="Arial" w:hAnsi="Arial" w:cs="Arial"/>
-          <w:b/>
-          <w:bCs/>
-          <w:sz w:val="24"/>
-          <w:szCs w:val="24"/>
-          <w:lang w:val="en-US"/>
-        </w:rPr>
-        <w:t xml:space="preserve">.2 </w:t>
-      </w:r>
-      <w:r>
-        <w:rPr>
-          <w:rFonts w:ascii="Arial" w:hAnsi="Arial" w:cs="Arial"/>
-          <w:b/>
-          <w:bCs/>
-          <w:sz w:val="24"/>
-          <w:szCs w:val="24"/>
-          <w:lang w:val="en-US"/>
-        </w:rPr>
-        <w:t>Escort</w:t>
-      </w:r>
-      <w:r>
-        <w:rPr>
-          <w:rFonts w:ascii="Arial" w:hAnsi="Arial" w:cs="Arial"/>
-          <w:b/>
-          <w:bCs/>
-          <w:sz w:val="24"/>
-          <w:szCs w:val="24"/>
-          <w:lang w:val="en-US"/>
-        </w:rPr>
-        <w:t xml:space="preserve"> </w:t>
-      </w:r>
-      <w:r>
-        <w:rPr>
-          <w:rFonts w:ascii="Arial" w:hAnsi="Arial" w:cs="Arial"/>
-          <w:b/>
-          <w:bCs/>
-          <w:sz w:val="24"/>
-          <w:szCs w:val="24"/>
-          <w:lang w:val="en-US"/>
-        </w:rPr>
-        <w:t>Mission Start</w:t>
-      </w:r>
-      <w:r>
-        <w:rPr>
-          <w:rFonts w:ascii="Arial" w:hAnsi="Arial" w:cs="Arial"/>
-          <w:b/>
-          <w:bCs/>
-          <w:sz w:val="24"/>
-          <w:szCs w:val="24"/>
-          <w:lang w:val="en-US"/>
-        </w:rPr>
-        <w:t>:</w:t>
-      </w:r>
-    </w:p>
-    <w:p>
-      <w:pPr>
-        <w:ind w:firstLine="708"/>
-        <w:rPr>
-          <w:rFonts w:ascii="Arial" w:hAnsi="Arial" w:cs="Arial"/>
-          <w:b/>
-          <w:bCs/>
-          <w:sz w:val="24"/>
-          <w:szCs w:val="24"/>
-          <w:lang w:val="en-US"/>
-        </w:rPr>
-      </w:pPr>
-      <w:r>
-        <w:rPr>
-          <w:rFonts w:ascii="Arial" w:hAnsi="Arial" w:cs="Arial"/>
-          <w:b/>
-          <w:bCs/>
-          <w:sz w:val="24"/>
-          <w:szCs w:val="24"/>
-          <w:lang w:val="en-US"/>
-        </w:rPr>
+        <w:lastRenderedPageBreak/>
         <w:t>J</w:t>
       </w:r>
       <w:r>
@@ -1445,6 +1429,7 @@
         </w:rPr>
       </w:pPr>
     </w:p>
+    <w:p/>
     <w:sectPr>
       <w:headerReference w:type="even" r:id="rId7"/>
       <w:headerReference w:type="default" r:id="rId8"/>
@@ -2290,6 +2275,7 @@
   <w:style w:type="paragraph" w:default="1" w:styleId="Normal">
     <w:name w:val="Normal"/>
     <w:qFormat/>
+    <w:rsid w:val="005F3C25"/>
   </w:style>
   <w:style w:type="character" w:default="1" w:styleId="DefaultParagraphFont">
     <w:name w:val="Default Paragraph Font"/>

</xml_diff>

<commit_message>
Added Log Filter Buttons
</commit_message>
<xml_diff>
--- a/TDL Dictionary 13.11.2025.docx
+++ b/TDL Dictionary 13.11.2025.docx
@@ -267,6 +267,30 @@
         <w:ind w:firstLine="708"/>
         <w:rPr>
           <w:rFonts w:ascii="Arial" w:hAnsi="Arial" w:cs="Arial"/>
+          <w:b/>
+          <w:bCs/>
+          <w:sz w:val="24"/>
+          <w:szCs w:val="24"/>
+          <w:lang w:val="en-US"/>
+        </w:rPr>
+      </w:pPr>
+      <w:r>
+        <w:rPr>
+          <w:rFonts w:ascii="Arial" w:hAnsi="Arial" w:cs="Arial"/>
+          <w:b/>
+          <w:bCs/>
+          <w:sz w:val="24"/>
+          <w:szCs w:val="24"/>
+          <w:lang w:val="en-US"/>
+        </w:rPr>
+        <w:t xml:space="preserve">J1.0 Order Receive: </w:t>
+      </w:r>
+    </w:p>
+    <w:p>
+      <w:pPr>
+        <w:ind w:firstLine="708"/>
+        <w:rPr>
+          <w:rFonts w:ascii="Arial" w:hAnsi="Arial" w:cs="Arial"/>
           <w:sz w:val="24"/>
           <w:szCs w:val="24"/>
           <w:lang w:val="en-US"/>
@@ -1175,6 +1199,7 @@
           <w:szCs w:val="24"/>
           <w:lang w:val="en-US"/>
         </w:rPr>
+        <w:lastRenderedPageBreak/>
         <w:t>J</w:t>
       </w:r>
       <w:r>
@@ -1265,7 +1290,6 @@
           <w:szCs w:val="24"/>
           <w:lang w:val="en-US"/>
         </w:rPr>
-        <w:lastRenderedPageBreak/>
         <w:t>J</w:t>
       </w:r>
       <w:r>

</xml_diff>

<commit_message>
Fixed Log Clear & Updated TDL Document
</commit_message>
<xml_diff>
--- a/TDL Dictionary 13.11.2025.docx
+++ b/TDL Dictionary 13.11.2025.docx
@@ -120,11 +120,6 @@
     </w:p>
     <w:p>
       <w:pPr>
-        <w:pStyle w:val="ListParagraph"/>
-        <w:numPr>
-          <w:ilvl w:val="0"/>
-          <w:numId w:val="3"/>
-        </w:numPr>
         <w:rPr>
           <w:rFonts w:ascii="Arial" w:hAnsi="Arial" w:cs="Arial"/>
           <w:b/>
@@ -143,167 +138,9 @@
           <w:szCs w:val="26"/>
           <w:lang w:val="en-US"/>
         </w:rPr>
-        <w:t>Network Management</w:t>
-      </w:r>
-    </w:p>
-    <w:p>
-      <w:pPr>
-        <w:ind w:firstLine="708"/>
-        <w:rPr>
-          <w:rFonts w:ascii="Arial" w:hAnsi="Arial" w:cs="Arial"/>
-          <w:b/>
-          <w:bCs/>
-          <w:sz w:val="24"/>
-          <w:szCs w:val="24"/>
-          <w:lang w:val="en-US"/>
-        </w:rPr>
-      </w:pPr>
-      <w:r>
-        <w:rPr>
-          <w:rFonts w:ascii="Arial" w:hAnsi="Arial" w:cs="Arial"/>
-          <w:b/>
-          <w:bCs/>
-          <w:sz w:val="24"/>
-          <w:szCs w:val="24"/>
-          <w:lang w:val="en-US"/>
-        </w:rPr>
-        <w:t>J0.0 Initial Entry:</w:t>
-      </w:r>
-    </w:p>
-    <w:p>
-      <w:pPr>
-        <w:ind w:firstLine="708"/>
-        <w:rPr>
-          <w:rFonts w:ascii="Arial" w:hAnsi="Arial" w:cs="Arial"/>
-          <w:b/>
-          <w:bCs/>
-          <w:sz w:val="24"/>
-          <w:szCs w:val="24"/>
-          <w:lang w:val="en-US"/>
-        </w:rPr>
-      </w:pPr>
-      <w:r>
-        <w:rPr>
-          <w:rFonts w:ascii="Arial" w:hAnsi="Arial" w:cs="Arial"/>
-          <w:b/>
-          <w:bCs/>
-          <w:sz w:val="24"/>
-          <w:szCs w:val="24"/>
-          <w:lang w:val="en-US"/>
-        </w:rPr>
-        <w:t>J</w:t>
-      </w:r>
-      <w:r>
-        <w:rPr>
-          <w:rFonts w:ascii="Arial" w:hAnsi="Arial" w:cs="Arial"/>
-          <w:b/>
-          <w:bCs/>
-          <w:sz w:val="24"/>
-          <w:szCs w:val="24"/>
-          <w:lang w:val="en-US"/>
-        </w:rPr>
-        <w:t>0</w:t>
-      </w:r>
-      <w:r>
-        <w:rPr>
-          <w:rFonts w:ascii="Arial" w:hAnsi="Arial" w:cs="Arial"/>
-          <w:b/>
-          <w:bCs/>
-          <w:sz w:val="24"/>
-          <w:szCs w:val="24"/>
-          <w:lang w:val="en-US"/>
-        </w:rPr>
-        <w:t>.</w:t>
-      </w:r>
-      <w:r>
-        <w:rPr>
-          <w:rFonts w:ascii="Arial" w:hAnsi="Arial" w:cs="Arial"/>
-          <w:b/>
-          <w:bCs/>
-          <w:sz w:val="24"/>
-          <w:szCs w:val="24"/>
-          <w:lang w:val="en-US"/>
-        </w:rPr>
-        <w:t>1</w:t>
-      </w:r>
-      <w:r>
-        <w:rPr>
-          <w:rFonts w:ascii="Arial" w:hAnsi="Arial" w:cs="Arial"/>
-          <w:b/>
-          <w:bCs/>
-          <w:sz w:val="24"/>
-          <w:szCs w:val="24"/>
-          <w:lang w:val="en-US"/>
-        </w:rPr>
-        <w:t xml:space="preserve"> Acknowledge:</w:t>
-      </w:r>
-    </w:p>
-    <w:p>
-      <w:pPr>
-        <w:ind w:firstLine="708"/>
-        <w:rPr>
-          <w:rFonts w:ascii="Arial" w:hAnsi="Arial" w:cs="Arial"/>
-          <w:b/>
-          <w:bCs/>
-          <w:sz w:val="24"/>
-          <w:szCs w:val="24"/>
-          <w:lang w:val="en-US"/>
-        </w:rPr>
-      </w:pPr>
-      <w:r>
-        <w:rPr>
-          <w:rFonts w:ascii="Arial" w:hAnsi="Arial" w:cs="Arial"/>
-          <w:b/>
-          <w:bCs/>
-          <w:sz w:val="24"/>
-          <w:szCs w:val="24"/>
-          <w:lang w:val="en-US"/>
-        </w:rPr>
-        <w:t>J0.5 Relay:</w:t>
-      </w:r>
-    </w:p>
-    <w:p>
-      <w:pPr>
-        <w:ind w:firstLine="708"/>
-        <w:rPr>
-          <w:rFonts w:ascii="Arial" w:hAnsi="Arial" w:cs="Arial"/>
-          <w:b/>
-          <w:bCs/>
-          <w:sz w:val="24"/>
-          <w:szCs w:val="24"/>
-          <w:lang w:val="en-US"/>
-        </w:rPr>
-      </w:pPr>
-      <w:r>
-        <w:rPr>
-          <w:rFonts w:ascii="Arial" w:hAnsi="Arial" w:cs="Arial"/>
-          <w:b/>
-          <w:bCs/>
-          <w:sz w:val="24"/>
-          <w:szCs w:val="24"/>
-          <w:lang w:val="en-US"/>
-        </w:rPr>
-        <w:t xml:space="preserve">J1.0 Order Receive: </w:t>
-      </w:r>
-    </w:p>
-    <w:p>
-      <w:pPr>
-        <w:ind w:firstLine="708"/>
-        <w:rPr>
-          <w:rFonts w:ascii="Arial" w:hAnsi="Arial" w:cs="Arial"/>
-          <w:sz w:val="24"/>
-          <w:szCs w:val="24"/>
-          <w:lang w:val="en-US"/>
-        </w:rPr>
-      </w:pPr>
-    </w:p>
-    <w:p>
-      <w:pPr>
-        <w:pStyle w:val="ListParagraph"/>
-        <w:numPr>
-          <w:ilvl w:val="0"/>
-          <w:numId w:val="3"/>
-        </w:numPr>
+        <w:t xml:space="preserve">J0 &amp; J1: </w:t>
+      </w:r>
+      <w:r>
         <w:rPr>
           <w:rFonts w:ascii="Arial" w:hAnsi="Arial" w:cs="Arial"/>
           <w:b/>
@@ -312,8 +149,116 @@
           <w:szCs w:val="26"/>
           <w:lang w:val="en-US"/>
         </w:rPr>
-      </w:pPr>
-      <w:r>
+        <w:t>Network Management</w:t>
+      </w:r>
+    </w:p>
+    <w:p>
+      <w:pPr>
+        <w:ind w:firstLine="708"/>
+        <w:rPr>
+          <w:rFonts w:ascii="Arial" w:hAnsi="Arial" w:cs="Arial"/>
+          <w:b/>
+          <w:bCs/>
+          <w:sz w:val="24"/>
+          <w:szCs w:val="24"/>
+          <w:lang w:val="en-US"/>
+        </w:rPr>
+      </w:pPr>
+      <w:r>
+        <w:rPr>
+          <w:rFonts w:ascii="Arial" w:hAnsi="Arial" w:cs="Arial"/>
+          <w:b/>
+          <w:bCs/>
+          <w:sz w:val="24"/>
+          <w:szCs w:val="24"/>
+          <w:lang w:val="en-US"/>
+        </w:rPr>
+        <w:t>J</w:t>
+      </w:r>
+      <w:r>
+        <w:rPr>
+          <w:rFonts w:ascii="Arial" w:hAnsi="Arial" w:cs="Arial"/>
+          <w:b/>
+          <w:bCs/>
+          <w:sz w:val="24"/>
+          <w:szCs w:val="24"/>
+          <w:lang w:val="en-US"/>
+        </w:rPr>
+        <w:t>0</w:t>
+      </w:r>
+      <w:r>
+        <w:rPr>
+          <w:rFonts w:ascii="Arial" w:hAnsi="Arial" w:cs="Arial"/>
+          <w:b/>
+          <w:bCs/>
+          <w:sz w:val="24"/>
+          <w:szCs w:val="24"/>
+          <w:lang w:val="en-US"/>
+        </w:rPr>
+        <w:t>.</w:t>
+      </w:r>
+      <w:r>
+        <w:rPr>
+          <w:rFonts w:ascii="Arial" w:hAnsi="Arial" w:cs="Arial"/>
+          <w:b/>
+          <w:bCs/>
+          <w:sz w:val="24"/>
+          <w:szCs w:val="24"/>
+          <w:lang w:val="en-US"/>
+        </w:rPr>
+        <w:t>1</w:t>
+      </w:r>
+      <w:r>
+        <w:rPr>
+          <w:rFonts w:ascii="Arial" w:hAnsi="Arial" w:cs="Arial"/>
+          <w:b/>
+          <w:bCs/>
+          <w:sz w:val="24"/>
+          <w:szCs w:val="24"/>
+          <w:lang w:val="en-US"/>
+        </w:rPr>
+        <w:t xml:space="preserve"> Acknowledge:</w:t>
+      </w:r>
+    </w:p>
+    <w:p>
+      <w:pPr>
+        <w:ind w:firstLine="708"/>
+        <w:rPr>
+          <w:rFonts w:ascii="Arial" w:hAnsi="Arial" w:cs="Arial"/>
+          <w:b/>
+          <w:bCs/>
+          <w:sz w:val="24"/>
+          <w:szCs w:val="24"/>
+          <w:lang w:val="en-US"/>
+        </w:rPr>
+      </w:pPr>
+      <w:r>
+        <w:rPr>
+          <w:rFonts w:ascii="Arial" w:hAnsi="Arial" w:cs="Arial"/>
+          <w:b/>
+          <w:bCs/>
+          <w:sz w:val="24"/>
+          <w:szCs w:val="24"/>
+          <w:lang w:val="en-US"/>
+        </w:rPr>
+        <w:t>J0.5 Relay:</w:t>
+      </w:r>
+    </w:p>
+    <w:p>
+      <w:pPr>
+        <w:ind w:firstLine="708"/>
+        <w:rPr>
+          <w:rFonts w:ascii="Arial" w:hAnsi="Arial" w:cs="Arial"/>
+          <w:b/>
+          <w:bCs/>
+          <w:sz w:val="24"/>
+          <w:szCs w:val="24"/>
+          <w:lang w:val="en-US"/>
+        </w:rPr>
+      </w:pPr>
+    </w:p>
+    <w:p>
+      <w:pPr>
         <w:rPr>
           <w:rFonts w:ascii="Arial" w:hAnsi="Arial" w:cs="Arial"/>
           <w:b/>
@@ -322,125 +267,8 @@
           <w:szCs w:val="26"/>
           <w:lang w:val="en-US"/>
         </w:rPr>
-        <w:t>Precise Participant Location and Identification (PPLI)</w:t>
-      </w:r>
-    </w:p>
-    <w:p>
-      <w:pPr>
-        <w:ind w:firstLine="708"/>
-        <w:rPr>
-          <w:rFonts w:ascii="Arial" w:hAnsi="Arial" w:cs="Arial"/>
-          <w:b/>
-          <w:bCs/>
-          <w:sz w:val="24"/>
-          <w:szCs w:val="24"/>
-          <w:lang w:val="en-US"/>
-        </w:rPr>
-      </w:pPr>
-      <w:r>
-        <w:rPr>
-          <w:rFonts w:ascii="Arial" w:hAnsi="Arial" w:cs="Arial"/>
-          <w:b/>
-          <w:bCs/>
-          <w:sz w:val="24"/>
-          <w:szCs w:val="24"/>
-          <w:lang w:val="en-US"/>
-        </w:rPr>
-        <w:t>J2.0 Known PPLI:</w:t>
-      </w:r>
-    </w:p>
-    <w:p>
-      <w:pPr>
-        <w:ind w:firstLine="708"/>
-        <w:rPr>
-          <w:rFonts w:ascii="Arial" w:hAnsi="Arial" w:cs="Arial"/>
-          <w:b/>
-          <w:bCs/>
-          <w:sz w:val="24"/>
-          <w:szCs w:val="24"/>
-          <w:lang w:val="en-US"/>
-        </w:rPr>
-      </w:pPr>
-      <w:r>
-        <w:rPr>
-          <w:rFonts w:ascii="Arial" w:hAnsi="Arial" w:cs="Arial"/>
-          <w:b/>
-          <w:bCs/>
-          <w:sz w:val="24"/>
-          <w:szCs w:val="24"/>
-          <w:lang w:val="en-US"/>
-        </w:rPr>
-        <w:t>J2.1 Air PPLI:</w:t>
-      </w:r>
-    </w:p>
-    <w:p>
-      <w:pPr>
-        <w:ind w:firstLine="708"/>
-        <w:rPr>
-          <w:rFonts w:ascii="Arial" w:hAnsi="Arial" w:cs="Arial"/>
-          <w:b/>
-          <w:bCs/>
-          <w:sz w:val="24"/>
-          <w:szCs w:val="24"/>
-          <w:lang w:val="en-US"/>
-        </w:rPr>
-      </w:pPr>
-      <w:r>
-        <w:rPr>
-          <w:rFonts w:ascii="Arial" w:hAnsi="Arial" w:cs="Arial"/>
-          <w:b/>
-          <w:bCs/>
-          <w:sz w:val="24"/>
-          <w:szCs w:val="24"/>
-          <w:lang w:val="en-US"/>
-        </w:rPr>
-        <w:t>J2.2 Ground PPLI:</w:t>
-      </w:r>
-    </w:p>
-    <w:p>
-      <w:pPr>
-        <w:ind w:firstLine="708"/>
-        <w:rPr>
-          <w:rFonts w:ascii="Arial" w:hAnsi="Arial" w:cs="Arial"/>
-          <w:b/>
-          <w:bCs/>
-          <w:sz w:val="24"/>
-          <w:szCs w:val="24"/>
-          <w:lang w:val="en-US"/>
-        </w:rPr>
-      </w:pPr>
-      <w:r>
-        <w:rPr>
-          <w:rFonts w:ascii="Arial" w:hAnsi="Arial" w:cs="Arial"/>
-          <w:b/>
-          <w:bCs/>
-          <w:sz w:val="24"/>
-          <w:szCs w:val="24"/>
-          <w:lang w:val="en-US"/>
-        </w:rPr>
-        <w:t>J2.3 Surface PPLI:</w:t>
-      </w:r>
-    </w:p>
-    <w:p>
-      <w:pPr>
-        <w:ind w:firstLine="708"/>
-        <w:rPr>
-          <w:rFonts w:ascii="Arial" w:hAnsi="Arial" w:cs="Arial"/>
-          <w:b/>
-          <w:bCs/>
-          <w:sz w:val="24"/>
-          <w:szCs w:val="24"/>
-          <w:lang w:val="en-US"/>
-        </w:rPr>
-      </w:pPr>
-    </w:p>
-    <w:p>
-      <w:pPr>
-        <w:pStyle w:val="ListParagraph"/>
-        <w:numPr>
-          <w:ilvl w:val="0"/>
-          <w:numId w:val="3"/>
-        </w:numPr>
+      </w:pPr>
+      <w:r>
         <w:rPr>
           <w:rFonts w:ascii="Arial" w:hAnsi="Arial" w:cs="Arial"/>
           <w:b/>
@@ -449,7 +277,8 @@
           <w:szCs w:val="26"/>
           <w:lang w:val="en-US"/>
         </w:rPr>
-      </w:pPr>
+        <w:t xml:space="preserve">J2: </w:t>
+      </w:r>
       <w:r>
         <w:rPr>
           <w:rFonts w:ascii="Arial" w:hAnsi="Arial" w:cs="Arial"/>
@@ -459,7 +288,7 @@
           <w:szCs w:val="26"/>
           <w:lang w:val="en-US"/>
         </w:rPr>
-        <w:t>Surveillance</w:t>
+        <w:t>Precise Participant Location and Identification (PPLI)</w:t>
       </w:r>
     </w:p>
     <w:p>
@@ -483,51 +312,7 @@
           <w:szCs w:val="24"/>
           <w:lang w:val="en-US"/>
         </w:rPr>
-        <w:t>J</w:t>
-      </w:r>
-      <w:r>
-        <w:rPr>
-          <w:rFonts w:ascii="Arial" w:hAnsi="Arial" w:cs="Arial"/>
-          <w:b/>
-          <w:bCs/>
-          <w:sz w:val="24"/>
-          <w:szCs w:val="24"/>
-          <w:lang w:val="en-US"/>
-        </w:rPr>
-        <w:t>3</w:t>
-      </w:r>
-      <w:r>
-        <w:rPr>
-          <w:rFonts w:ascii="Arial" w:hAnsi="Arial" w:cs="Arial"/>
-          <w:b/>
-          <w:bCs/>
-          <w:sz w:val="24"/>
-          <w:szCs w:val="24"/>
-          <w:lang w:val="en-US"/>
-        </w:rPr>
-        <w:t xml:space="preserve">.1 Air </w:t>
-      </w:r>
-      <w:r>
-        <w:rPr>
-          <w:rFonts w:ascii="Arial" w:hAnsi="Arial" w:cs="Arial"/>
-          <w:b/>
-          <w:bCs/>
-          <w:sz w:val="24"/>
-          <w:szCs w:val="24"/>
-          <w:lang w:val="en-US"/>
-        </w:rPr>
-        <w:t>Track</w:t>
-      </w:r>
-      <w:r>
-        <w:rPr>
-          <w:rFonts w:ascii="Arial" w:hAnsi="Arial" w:cs="Arial"/>
-          <w:b/>
-          <w:bCs/>
-          <w:sz w:val="24"/>
-          <w:szCs w:val="24"/>
-          <w:lang w:val="en-US"/>
-        </w:rPr>
-        <w:t>:</w:t>
+        <w:t>J2.0 Known PPLI:</w:t>
       </w:r>
     </w:p>
     <w:p>
@@ -551,51 +336,7 @@
           <w:szCs w:val="24"/>
           <w:lang w:val="en-US"/>
         </w:rPr>
-        <w:t>J</w:t>
-      </w:r>
-      <w:r>
-        <w:rPr>
-          <w:rFonts w:ascii="Arial" w:hAnsi="Arial" w:cs="Arial"/>
-          <w:b/>
-          <w:bCs/>
-          <w:sz w:val="24"/>
-          <w:szCs w:val="24"/>
-          <w:lang w:val="en-US"/>
-        </w:rPr>
-        <w:t>3</w:t>
-      </w:r>
-      <w:r>
-        <w:rPr>
-          <w:rFonts w:ascii="Arial" w:hAnsi="Arial" w:cs="Arial"/>
-          <w:b/>
-          <w:bCs/>
-          <w:sz w:val="24"/>
-          <w:szCs w:val="24"/>
-          <w:lang w:val="en-US"/>
-        </w:rPr>
-        <w:t xml:space="preserve">.2 Ground </w:t>
-      </w:r>
-      <w:r>
-        <w:rPr>
-          <w:rFonts w:ascii="Arial" w:hAnsi="Arial" w:cs="Arial"/>
-          <w:b/>
-          <w:bCs/>
-          <w:sz w:val="24"/>
-          <w:szCs w:val="24"/>
-          <w:lang w:val="en-US"/>
-        </w:rPr>
-        <w:t>Track</w:t>
-      </w:r>
-      <w:r>
-        <w:rPr>
-          <w:rFonts w:ascii="Arial" w:hAnsi="Arial" w:cs="Arial"/>
-          <w:b/>
-          <w:bCs/>
-          <w:sz w:val="24"/>
-          <w:szCs w:val="24"/>
-          <w:lang w:val="en-US"/>
-        </w:rPr>
-        <w:t>:</w:t>
+        <w:t>J2.1 Air PPLI:</w:t>
       </w:r>
     </w:p>
     <w:p>
@@ -619,51 +360,7 @@
           <w:szCs w:val="24"/>
           <w:lang w:val="en-US"/>
         </w:rPr>
-        <w:t>J</w:t>
-      </w:r>
-      <w:r>
-        <w:rPr>
-          <w:rFonts w:ascii="Arial" w:hAnsi="Arial" w:cs="Arial"/>
-          <w:b/>
-          <w:bCs/>
-          <w:sz w:val="24"/>
-          <w:szCs w:val="24"/>
-          <w:lang w:val="en-US"/>
-        </w:rPr>
-        <w:t>3</w:t>
-      </w:r>
-      <w:r>
-        <w:rPr>
-          <w:rFonts w:ascii="Arial" w:hAnsi="Arial" w:cs="Arial"/>
-          <w:b/>
-          <w:bCs/>
-          <w:sz w:val="24"/>
-          <w:szCs w:val="24"/>
-          <w:lang w:val="en-US"/>
-        </w:rPr>
-        <w:t xml:space="preserve">.3 Surface </w:t>
-      </w:r>
-      <w:r>
-        <w:rPr>
-          <w:rFonts w:ascii="Arial" w:hAnsi="Arial" w:cs="Arial"/>
-          <w:b/>
-          <w:bCs/>
-          <w:sz w:val="24"/>
-          <w:szCs w:val="24"/>
-          <w:lang w:val="en-US"/>
-        </w:rPr>
-        <w:t>Track</w:t>
-      </w:r>
-      <w:r>
-        <w:rPr>
-          <w:rFonts w:ascii="Arial" w:hAnsi="Arial" w:cs="Arial"/>
-          <w:b/>
-          <w:bCs/>
-          <w:sz w:val="24"/>
-          <w:szCs w:val="24"/>
-          <w:lang w:val="en-US"/>
-        </w:rPr>
-        <w:t>:</w:t>
+        <w:t>J2.2 Ground PPLI:</w:t>
       </w:r>
     </w:p>
     <w:p>
@@ -678,14 +375,33 @@
           <w:lang w:val="en-US"/>
         </w:rPr>
       </w:pPr>
-    </w:p>
-    <w:p>
-      <w:pPr>
-        <w:pStyle w:val="ListParagraph"/>
-        <w:numPr>
-          <w:ilvl w:val="0"/>
-          <w:numId w:val="3"/>
-        </w:numPr>
+      <w:r>
+        <w:rPr>
+          <w:rFonts w:ascii="Arial" w:hAnsi="Arial" w:cs="Arial"/>
+          <w:b/>
+          <w:bCs/>
+          <w:sz w:val="24"/>
+          <w:szCs w:val="24"/>
+          <w:lang w:val="en-US"/>
+        </w:rPr>
+        <w:t>J2.3 Surface PPLI:</w:t>
+      </w:r>
+    </w:p>
+    <w:p>
+      <w:pPr>
+        <w:ind w:firstLine="708"/>
+        <w:rPr>
+          <w:rFonts w:ascii="Arial" w:hAnsi="Arial" w:cs="Arial"/>
+          <w:b/>
+          <w:bCs/>
+          <w:sz w:val="24"/>
+          <w:szCs w:val="24"/>
+          <w:lang w:val="en-US"/>
+        </w:rPr>
+      </w:pPr>
+    </w:p>
+    <w:p>
+      <w:pPr>
         <w:rPr>
           <w:rFonts w:ascii="Arial" w:hAnsi="Arial" w:cs="Arial"/>
           <w:b/>
@@ -704,334 +420,9 @@
           <w:szCs w:val="26"/>
           <w:lang w:val="en-US"/>
         </w:rPr>
-        <w:t>Control</w:t>
-      </w:r>
-    </w:p>
-    <w:p>
-      <w:pPr>
-        <w:ind w:firstLine="708"/>
-        <w:rPr>
-          <w:rFonts w:ascii="Arial" w:hAnsi="Arial" w:cs="Arial"/>
-          <w:b/>
-          <w:bCs/>
-          <w:sz w:val="24"/>
-          <w:szCs w:val="24"/>
-          <w:lang w:val="en-US"/>
-        </w:rPr>
-      </w:pPr>
-      <w:r>
-        <w:rPr>
-          <w:rFonts w:ascii="Arial" w:hAnsi="Arial" w:cs="Arial"/>
-          <w:b/>
-          <w:bCs/>
-          <w:sz w:val="24"/>
-          <w:szCs w:val="24"/>
-          <w:lang w:val="en-US"/>
-        </w:rPr>
-        <w:t>J</w:t>
-      </w:r>
-      <w:r>
-        <w:rPr>
-          <w:rFonts w:ascii="Arial" w:hAnsi="Arial" w:cs="Arial"/>
-          <w:b/>
-          <w:bCs/>
-          <w:sz w:val="24"/>
-          <w:szCs w:val="24"/>
-          <w:lang w:val="en-US"/>
-        </w:rPr>
-        <w:t>1</w:t>
-      </w:r>
-      <w:r>
-        <w:rPr>
-          <w:rFonts w:ascii="Arial" w:hAnsi="Arial" w:cs="Arial"/>
-          <w:b/>
-          <w:bCs/>
-          <w:sz w:val="24"/>
-          <w:szCs w:val="24"/>
-          <w:lang w:val="en-US"/>
-        </w:rPr>
-        <w:t>2.</w:t>
-      </w:r>
-      <w:r>
-        <w:rPr>
-          <w:rFonts w:ascii="Arial" w:hAnsi="Arial" w:cs="Arial"/>
-          <w:b/>
-          <w:bCs/>
-          <w:sz w:val="24"/>
-          <w:szCs w:val="24"/>
-          <w:lang w:val="en-US"/>
-        </w:rPr>
-        <w:t>0 Mission Abort:</w:t>
-      </w:r>
-    </w:p>
-    <w:p>
-      <w:pPr>
-        <w:ind w:firstLine="708"/>
-        <w:rPr>
-          <w:rFonts w:ascii="Arial" w:hAnsi="Arial" w:cs="Arial"/>
-          <w:b/>
-          <w:bCs/>
-          <w:sz w:val="24"/>
-          <w:szCs w:val="24"/>
-          <w:lang w:val="en-US"/>
-        </w:rPr>
-      </w:pPr>
-      <w:r>
-        <w:rPr>
-          <w:rFonts w:ascii="Arial" w:hAnsi="Arial" w:cs="Arial"/>
-          <w:b/>
-          <w:bCs/>
-          <w:sz w:val="24"/>
-          <w:szCs w:val="24"/>
-          <w:lang w:val="en-US"/>
-        </w:rPr>
-        <w:t>J</w:t>
-      </w:r>
-      <w:r>
-        <w:rPr>
-          <w:rFonts w:ascii="Arial" w:hAnsi="Arial" w:cs="Arial"/>
-          <w:b/>
-          <w:bCs/>
-          <w:sz w:val="24"/>
-          <w:szCs w:val="24"/>
-          <w:lang w:val="en-US"/>
-        </w:rPr>
-        <w:t>1</w:t>
-      </w:r>
-      <w:r>
-        <w:rPr>
-          <w:rFonts w:ascii="Arial" w:hAnsi="Arial" w:cs="Arial"/>
-          <w:b/>
-          <w:bCs/>
-          <w:sz w:val="24"/>
-          <w:szCs w:val="24"/>
-          <w:lang w:val="en-US"/>
-        </w:rPr>
-        <w:t xml:space="preserve">2.1 </w:t>
-      </w:r>
-      <w:r>
-        <w:rPr>
-          <w:rFonts w:ascii="Arial" w:hAnsi="Arial" w:cs="Arial"/>
-          <w:b/>
-          <w:bCs/>
-          <w:sz w:val="24"/>
-          <w:szCs w:val="24"/>
-          <w:lang w:val="en-US"/>
-        </w:rPr>
-        <w:t>Attack Mission Assignment</w:t>
-      </w:r>
-      <w:r>
-        <w:rPr>
-          <w:rFonts w:ascii="Arial" w:hAnsi="Arial" w:cs="Arial"/>
-          <w:b/>
-          <w:bCs/>
-          <w:sz w:val="24"/>
-          <w:szCs w:val="24"/>
-          <w:lang w:val="en-US"/>
-        </w:rPr>
-        <w:t>:</w:t>
-      </w:r>
-    </w:p>
-    <w:p>
-      <w:pPr>
-        <w:ind w:firstLine="708"/>
-        <w:rPr>
-          <w:rFonts w:ascii="Arial" w:hAnsi="Arial" w:cs="Arial"/>
-          <w:b/>
-          <w:bCs/>
-          <w:sz w:val="24"/>
-          <w:szCs w:val="24"/>
-          <w:lang w:val="en-US"/>
-        </w:rPr>
-      </w:pPr>
-      <w:r>
-        <w:rPr>
-          <w:rFonts w:ascii="Arial" w:hAnsi="Arial" w:cs="Arial"/>
-          <w:b/>
-          <w:bCs/>
-          <w:sz w:val="24"/>
-          <w:szCs w:val="24"/>
-          <w:lang w:val="en-US"/>
-        </w:rPr>
-        <w:t>J</w:t>
-      </w:r>
-      <w:r>
-        <w:rPr>
-          <w:rFonts w:ascii="Arial" w:hAnsi="Arial" w:cs="Arial"/>
-          <w:b/>
-          <w:bCs/>
-          <w:sz w:val="24"/>
-          <w:szCs w:val="24"/>
-          <w:lang w:val="en-US"/>
-        </w:rPr>
-        <w:t>1</w:t>
-      </w:r>
-      <w:r>
-        <w:rPr>
-          <w:rFonts w:ascii="Arial" w:hAnsi="Arial" w:cs="Arial"/>
-          <w:b/>
-          <w:bCs/>
-          <w:sz w:val="24"/>
-          <w:szCs w:val="24"/>
-          <w:lang w:val="en-US"/>
-        </w:rPr>
-        <w:t xml:space="preserve">2.2 </w:t>
-      </w:r>
-      <w:r>
-        <w:rPr>
-          <w:rFonts w:ascii="Arial" w:hAnsi="Arial" w:cs="Arial"/>
-          <w:b/>
-          <w:bCs/>
-          <w:sz w:val="24"/>
-          <w:szCs w:val="24"/>
-          <w:lang w:val="en-US"/>
-        </w:rPr>
-        <w:t>Follow</w:t>
-      </w:r>
-      <w:r>
-        <w:rPr>
-          <w:rFonts w:ascii="Arial" w:hAnsi="Arial" w:cs="Arial"/>
-          <w:b/>
-          <w:bCs/>
-          <w:sz w:val="24"/>
-          <w:szCs w:val="24"/>
-          <w:lang w:val="en-US"/>
-        </w:rPr>
-        <w:t xml:space="preserve"> </w:t>
-      </w:r>
-      <w:r>
-        <w:rPr>
-          <w:rFonts w:ascii="Arial" w:hAnsi="Arial" w:cs="Arial"/>
-          <w:b/>
-          <w:bCs/>
-          <w:sz w:val="24"/>
-          <w:szCs w:val="24"/>
-          <w:lang w:val="en-US"/>
-        </w:rPr>
-        <w:t>Mission Assignment</w:t>
-      </w:r>
-      <w:r>
-        <w:rPr>
-          <w:rFonts w:ascii="Arial" w:hAnsi="Arial" w:cs="Arial"/>
-          <w:b/>
-          <w:bCs/>
-          <w:sz w:val="24"/>
-          <w:szCs w:val="24"/>
-          <w:lang w:val="en-US"/>
-        </w:rPr>
-        <w:t>:</w:t>
-      </w:r>
-    </w:p>
-    <w:p>
-      <w:pPr>
-        <w:ind w:firstLine="708"/>
-        <w:rPr>
-          <w:rFonts w:ascii="Arial" w:hAnsi="Arial" w:cs="Arial"/>
-          <w:b/>
-          <w:bCs/>
-          <w:sz w:val="24"/>
-          <w:szCs w:val="24"/>
-          <w:lang w:val="en-US"/>
-        </w:rPr>
-      </w:pPr>
-      <w:r>
-        <w:rPr>
-          <w:rFonts w:ascii="Arial" w:hAnsi="Arial" w:cs="Arial"/>
-          <w:b/>
-          <w:bCs/>
-          <w:sz w:val="24"/>
-          <w:szCs w:val="24"/>
-          <w:lang w:val="en-US"/>
-        </w:rPr>
-        <w:t>J</w:t>
-      </w:r>
-      <w:r>
-        <w:rPr>
-          <w:rFonts w:ascii="Arial" w:hAnsi="Arial" w:cs="Arial"/>
-          <w:b/>
-          <w:bCs/>
-          <w:sz w:val="24"/>
-          <w:szCs w:val="24"/>
-          <w:lang w:val="en-US"/>
-        </w:rPr>
-        <w:t>1</w:t>
-      </w:r>
-      <w:r>
-        <w:rPr>
-          <w:rFonts w:ascii="Arial" w:hAnsi="Arial" w:cs="Arial"/>
-          <w:b/>
-          <w:bCs/>
-          <w:sz w:val="24"/>
-          <w:szCs w:val="24"/>
-          <w:lang w:val="en-US"/>
-        </w:rPr>
-        <w:t xml:space="preserve">2.3 </w:t>
-      </w:r>
-      <w:r>
-        <w:rPr>
-          <w:rFonts w:ascii="Arial" w:hAnsi="Arial" w:cs="Arial"/>
-          <w:b/>
-          <w:bCs/>
-          <w:sz w:val="24"/>
-          <w:szCs w:val="24"/>
-          <w:lang w:val="en-US"/>
-        </w:rPr>
-        <w:t>Move</w:t>
-      </w:r>
-      <w:r>
-        <w:rPr>
-          <w:rFonts w:ascii="Arial" w:hAnsi="Arial" w:cs="Arial"/>
-          <w:b/>
-          <w:bCs/>
-          <w:sz w:val="24"/>
-          <w:szCs w:val="24"/>
-          <w:lang w:val="en-US"/>
-        </w:rPr>
-        <w:t xml:space="preserve"> </w:t>
-      </w:r>
-      <w:r>
-        <w:rPr>
-          <w:rFonts w:ascii="Arial" w:hAnsi="Arial" w:cs="Arial"/>
-          <w:b/>
-          <w:bCs/>
-          <w:sz w:val="24"/>
-          <w:szCs w:val="24"/>
-          <w:lang w:val="en-US"/>
-        </w:rPr>
-        <w:t>Mission Assignment</w:t>
-      </w:r>
-      <w:r>
-        <w:rPr>
-          <w:rFonts w:ascii="Arial" w:hAnsi="Arial" w:cs="Arial"/>
-          <w:b/>
-          <w:bCs/>
-          <w:sz w:val="24"/>
-          <w:szCs w:val="24"/>
-          <w:lang w:val="en-US"/>
-        </w:rPr>
-        <w:t>:</w:t>
-      </w:r>
-    </w:p>
-    <w:p>
-      <w:pPr>
-        <w:ind w:firstLine="708"/>
-        <w:rPr>
-          <w:rFonts w:ascii="Arial" w:hAnsi="Arial" w:cs="Arial"/>
-          <w:b/>
-          <w:bCs/>
-          <w:sz w:val="24"/>
-          <w:szCs w:val="24"/>
-          <w:lang w:val="en-US"/>
-        </w:rPr>
-      </w:pPr>
-    </w:p>
-    <w:p>
-      <w:pPr>
-        <w:pStyle w:val="ListParagraph"/>
-        <w:numPr>
-          <w:ilvl w:val="0"/>
-          <w:numId w:val="3"/>
-        </w:numPr>
+        <w:t xml:space="preserve">J3: </w:t>
+      </w:r>
+      <w:r>
         <w:rPr>
           <w:rFonts w:ascii="Arial" w:hAnsi="Arial" w:cs="Arial"/>
           <w:b/>
@@ -1040,8 +431,228 @@
           <w:szCs w:val="26"/>
           <w:lang w:val="en-US"/>
         </w:rPr>
-      </w:pPr>
-      <w:r>
+        <w:t>Surveillance</w:t>
+      </w:r>
+    </w:p>
+    <w:p>
+      <w:pPr>
+        <w:ind w:firstLine="708"/>
+        <w:rPr>
+          <w:rFonts w:ascii="Arial" w:hAnsi="Arial" w:cs="Arial"/>
+          <w:b/>
+          <w:bCs/>
+          <w:sz w:val="24"/>
+          <w:szCs w:val="24"/>
+          <w:lang w:val="en-US"/>
+        </w:rPr>
+      </w:pPr>
+      <w:r>
+        <w:rPr>
+          <w:rFonts w:ascii="Arial" w:hAnsi="Arial" w:cs="Arial"/>
+          <w:b/>
+          <w:bCs/>
+          <w:sz w:val="24"/>
+          <w:szCs w:val="24"/>
+          <w:lang w:val="en-US"/>
+        </w:rPr>
+        <w:t>J</w:t>
+      </w:r>
+      <w:r>
+        <w:rPr>
+          <w:rFonts w:ascii="Arial" w:hAnsi="Arial" w:cs="Arial"/>
+          <w:b/>
+          <w:bCs/>
+          <w:sz w:val="24"/>
+          <w:szCs w:val="24"/>
+          <w:lang w:val="en-US"/>
+        </w:rPr>
+        <w:t>3</w:t>
+      </w:r>
+      <w:r>
+        <w:rPr>
+          <w:rFonts w:ascii="Arial" w:hAnsi="Arial" w:cs="Arial"/>
+          <w:b/>
+          <w:bCs/>
+          <w:sz w:val="24"/>
+          <w:szCs w:val="24"/>
+          <w:lang w:val="en-US"/>
+        </w:rPr>
+        <w:t xml:space="preserve">.1 Air </w:t>
+      </w:r>
+      <w:r>
+        <w:rPr>
+          <w:rFonts w:ascii="Arial" w:hAnsi="Arial" w:cs="Arial"/>
+          <w:b/>
+          <w:bCs/>
+          <w:sz w:val="24"/>
+          <w:szCs w:val="24"/>
+          <w:lang w:val="en-US"/>
+        </w:rPr>
+        <w:t>Track</w:t>
+      </w:r>
+      <w:r>
+        <w:rPr>
+          <w:rFonts w:ascii="Arial" w:hAnsi="Arial" w:cs="Arial"/>
+          <w:b/>
+          <w:bCs/>
+          <w:sz w:val="24"/>
+          <w:szCs w:val="24"/>
+          <w:lang w:val="en-US"/>
+        </w:rPr>
+        <w:t>:</w:t>
+      </w:r>
+    </w:p>
+    <w:p>
+      <w:pPr>
+        <w:ind w:firstLine="708"/>
+        <w:rPr>
+          <w:rFonts w:ascii="Arial" w:hAnsi="Arial" w:cs="Arial"/>
+          <w:b/>
+          <w:bCs/>
+          <w:sz w:val="24"/>
+          <w:szCs w:val="24"/>
+          <w:lang w:val="en-US"/>
+        </w:rPr>
+      </w:pPr>
+      <w:r>
+        <w:rPr>
+          <w:rFonts w:ascii="Arial" w:hAnsi="Arial" w:cs="Arial"/>
+          <w:b/>
+          <w:bCs/>
+          <w:sz w:val="24"/>
+          <w:szCs w:val="24"/>
+          <w:lang w:val="en-US"/>
+        </w:rPr>
+        <w:t>J</w:t>
+      </w:r>
+      <w:r>
+        <w:rPr>
+          <w:rFonts w:ascii="Arial" w:hAnsi="Arial" w:cs="Arial"/>
+          <w:b/>
+          <w:bCs/>
+          <w:sz w:val="24"/>
+          <w:szCs w:val="24"/>
+          <w:lang w:val="en-US"/>
+        </w:rPr>
+        <w:t>3</w:t>
+      </w:r>
+      <w:r>
+        <w:rPr>
+          <w:rFonts w:ascii="Arial" w:hAnsi="Arial" w:cs="Arial"/>
+          <w:b/>
+          <w:bCs/>
+          <w:sz w:val="24"/>
+          <w:szCs w:val="24"/>
+          <w:lang w:val="en-US"/>
+        </w:rPr>
+        <w:t xml:space="preserve">.2 Ground </w:t>
+      </w:r>
+      <w:r>
+        <w:rPr>
+          <w:rFonts w:ascii="Arial" w:hAnsi="Arial" w:cs="Arial"/>
+          <w:b/>
+          <w:bCs/>
+          <w:sz w:val="24"/>
+          <w:szCs w:val="24"/>
+          <w:lang w:val="en-US"/>
+        </w:rPr>
+        <w:t>Track</w:t>
+      </w:r>
+      <w:r>
+        <w:rPr>
+          <w:rFonts w:ascii="Arial" w:hAnsi="Arial" w:cs="Arial"/>
+          <w:b/>
+          <w:bCs/>
+          <w:sz w:val="24"/>
+          <w:szCs w:val="24"/>
+          <w:lang w:val="en-US"/>
+        </w:rPr>
+        <w:t>:</w:t>
+      </w:r>
+    </w:p>
+    <w:p>
+      <w:pPr>
+        <w:ind w:firstLine="708"/>
+        <w:rPr>
+          <w:rFonts w:ascii="Arial" w:hAnsi="Arial" w:cs="Arial"/>
+          <w:b/>
+          <w:bCs/>
+          <w:sz w:val="24"/>
+          <w:szCs w:val="24"/>
+          <w:lang w:val="en-US"/>
+        </w:rPr>
+      </w:pPr>
+      <w:r>
+        <w:rPr>
+          <w:rFonts w:ascii="Arial" w:hAnsi="Arial" w:cs="Arial"/>
+          <w:b/>
+          <w:bCs/>
+          <w:sz w:val="24"/>
+          <w:szCs w:val="24"/>
+          <w:lang w:val="en-US"/>
+        </w:rPr>
+        <w:t>J</w:t>
+      </w:r>
+      <w:r>
+        <w:rPr>
+          <w:rFonts w:ascii="Arial" w:hAnsi="Arial" w:cs="Arial"/>
+          <w:b/>
+          <w:bCs/>
+          <w:sz w:val="24"/>
+          <w:szCs w:val="24"/>
+          <w:lang w:val="en-US"/>
+        </w:rPr>
+        <w:t>3</w:t>
+      </w:r>
+      <w:r>
+        <w:rPr>
+          <w:rFonts w:ascii="Arial" w:hAnsi="Arial" w:cs="Arial"/>
+          <w:b/>
+          <w:bCs/>
+          <w:sz w:val="24"/>
+          <w:szCs w:val="24"/>
+          <w:lang w:val="en-US"/>
+        </w:rPr>
+        <w:t xml:space="preserve">.3 Surface </w:t>
+      </w:r>
+      <w:r>
+        <w:rPr>
+          <w:rFonts w:ascii="Arial" w:hAnsi="Arial" w:cs="Arial"/>
+          <w:b/>
+          <w:bCs/>
+          <w:sz w:val="24"/>
+          <w:szCs w:val="24"/>
+          <w:lang w:val="en-US"/>
+        </w:rPr>
+        <w:t>Track</w:t>
+      </w:r>
+      <w:r>
+        <w:rPr>
+          <w:rFonts w:ascii="Arial" w:hAnsi="Arial" w:cs="Arial"/>
+          <w:b/>
+          <w:bCs/>
+          <w:sz w:val="24"/>
+          <w:szCs w:val="24"/>
+          <w:lang w:val="en-US"/>
+        </w:rPr>
+        <w:t>:</w:t>
+      </w:r>
+    </w:p>
+    <w:p>
+      <w:pPr>
+        <w:ind w:firstLine="708"/>
+        <w:rPr>
+          <w:rFonts w:ascii="Arial" w:hAnsi="Arial" w:cs="Arial"/>
+          <w:b/>
+          <w:bCs/>
+          <w:sz w:val="24"/>
+          <w:szCs w:val="24"/>
+          <w:lang w:val="en-US"/>
+        </w:rPr>
+      </w:pPr>
+    </w:p>
+    <w:p>
+      <w:pPr>
         <w:rPr>
           <w:rFonts w:ascii="Arial" w:hAnsi="Arial" w:cs="Arial"/>
           <w:b/>
@@ -1050,6 +661,368 @@
           <w:szCs w:val="26"/>
           <w:lang w:val="en-US"/>
         </w:rPr>
+      </w:pPr>
+      <w:r>
+        <w:rPr>
+          <w:rFonts w:ascii="Arial" w:hAnsi="Arial" w:cs="Arial"/>
+          <w:b/>
+          <w:bCs/>
+          <w:sz w:val="26"/>
+          <w:szCs w:val="26"/>
+          <w:lang w:val="en-US"/>
+        </w:rPr>
+        <w:t xml:space="preserve">J12: </w:t>
+      </w:r>
+      <w:r>
+        <w:rPr>
+          <w:rFonts w:ascii="Arial" w:hAnsi="Arial" w:cs="Arial"/>
+          <w:b/>
+          <w:bCs/>
+          <w:sz w:val="26"/>
+          <w:szCs w:val="26"/>
+          <w:lang w:val="en-US"/>
+        </w:rPr>
+        <w:t>Control</w:t>
+      </w:r>
+    </w:p>
+    <w:p>
+      <w:pPr>
+        <w:ind w:firstLine="708"/>
+        <w:rPr>
+          <w:rFonts w:ascii="Arial" w:hAnsi="Arial" w:cs="Arial"/>
+          <w:b/>
+          <w:bCs/>
+          <w:sz w:val="24"/>
+          <w:szCs w:val="24"/>
+          <w:lang w:val="en-US"/>
+        </w:rPr>
+      </w:pPr>
+      <w:r>
+        <w:rPr>
+          <w:rFonts w:ascii="Arial" w:hAnsi="Arial" w:cs="Arial"/>
+          <w:b/>
+          <w:bCs/>
+          <w:sz w:val="24"/>
+          <w:szCs w:val="24"/>
+          <w:lang w:val="en-US"/>
+        </w:rPr>
+        <w:t>J</w:t>
+      </w:r>
+      <w:r>
+        <w:rPr>
+          <w:rFonts w:ascii="Arial" w:hAnsi="Arial" w:cs="Arial"/>
+          <w:b/>
+          <w:bCs/>
+          <w:sz w:val="24"/>
+          <w:szCs w:val="24"/>
+          <w:lang w:val="en-US"/>
+        </w:rPr>
+        <w:t>1</w:t>
+      </w:r>
+      <w:r>
+        <w:rPr>
+          <w:rFonts w:ascii="Arial" w:hAnsi="Arial" w:cs="Arial"/>
+          <w:b/>
+          <w:bCs/>
+          <w:sz w:val="24"/>
+          <w:szCs w:val="24"/>
+          <w:lang w:val="en-US"/>
+        </w:rPr>
+        <w:t>2.</w:t>
+      </w:r>
+      <w:r>
+        <w:rPr>
+          <w:rFonts w:ascii="Arial" w:hAnsi="Arial" w:cs="Arial"/>
+          <w:b/>
+          <w:bCs/>
+          <w:sz w:val="24"/>
+          <w:szCs w:val="24"/>
+          <w:lang w:val="en-US"/>
+        </w:rPr>
+        <w:t>0 Mission Abort:</w:t>
+      </w:r>
+    </w:p>
+    <w:p>
+      <w:pPr>
+        <w:ind w:firstLine="708"/>
+        <w:rPr>
+          <w:rFonts w:ascii="Arial" w:hAnsi="Arial" w:cs="Arial"/>
+          <w:b/>
+          <w:bCs/>
+          <w:sz w:val="24"/>
+          <w:szCs w:val="24"/>
+          <w:lang w:val="en-US"/>
+        </w:rPr>
+      </w:pPr>
+      <w:r>
+        <w:rPr>
+          <w:rFonts w:ascii="Arial" w:hAnsi="Arial" w:cs="Arial"/>
+          <w:b/>
+          <w:bCs/>
+          <w:sz w:val="24"/>
+          <w:szCs w:val="24"/>
+          <w:lang w:val="en-US"/>
+        </w:rPr>
+        <w:t>J</w:t>
+      </w:r>
+      <w:r>
+        <w:rPr>
+          <w:rFonts w:ascii="Arial" w:hAnsi="Arial" w:cs="Arial"/>
+          <w:b/>
+          <w:bCs/>
+          <w:sz w:val="24"/>
+          <w:szCs w:val="24"/>
+          <w:lang w:val="en-US"/>
+        </w:rPr>
+        <w:t>1</w:t>
+      </w:r>
+      <w:r>
+        <w:rPr>
+          <w:rFonts w:ascii="Arial" w:hAnsi="Arial" w:cs="Arial"/>
+          <w:b/>
+          <w:bCs/>
+          <w:sz w:val="24"/>
+          <w:szCs w:val="24"/>
+          <w:lang w:val="en-US"/>
+        </w:rPr>
+        <w:t xml:space="preserve">2.1 </w:t>
+      </w:r>
+      <w:r>
+        <w:rPr>
+          <w:rFonts w:ascii="Arial" w:hAnsi="Arial" w:cs="Arial"/>
+          <w:b/>
+          <w:bCs/>
+          <w:sz w:val="24"/>
+          <w:szCs w:val="24"/>
+          <w:lang w:val="en-US"/>
+        </w:rPr>
+        <w:t>Attack Mission Assignment</w:t>
+      </w:r>
+      <w:r>
+        <w:rPr>
+          <w:rFonts w:ascii="Arial" w:hAnsi="Arial" w:cs="Arial"/>
+          <w:b/>
+          <w:bCs/>
+          <w:sz w:val="24"/>
+          <w:szCs w:val="24"/>
+          <w:lang w:val="en-US"/>
+        </w:rPr>
+        <w:t>:</w:t>
+      </w:r>
+    </w:p>
+    <w:p>
+      <w:pPr>
+        <w:ind w:firstLine="708"/>
+        <w:rPr>
+          <w:rFonts w:ascii="Arial" w:hAnsi="Arial" w:cs="Arial"/>
+          <w:b/>
+          <w:bCs/>
+          <w:sz w:val="24"/>
+          <w:szCs w:val="24"/>
+          <w:lang w:val="en-US"/>
+        </w:rPr>
+      </w:pPr>
+      <w:r>
+        <w:rPr>
+          <w:rFonts w:ascii="Arial" w:hAnsi="Arial" w:cs="Arial"/>
+          <w:b/>
+          <w:bCs/>
+          <w:sz w:val="24"/>
+          <w:szCs w:val="24"/>
+          <w:lang w:val="en-US"/>
+        </w:rPr>
+        <w:t>J</w:t>
+      </w:r>
+      <w:r>
+        <w:rPr>
+          <w:rFonts w:ascii="Arial" w:hAnsi="Arial" w:cs="Arial"/>
+          <w:b/>
+          <w:bCs/>
+          <w:sz w:val="24"/>
+          <w:szCs w:val="24"/>
+          <w:lang w:val="en-US"/>
+        </w:rPr>
+        <w:t>1</w:t>
+      </w:r>
+      <w:r>
+        <w:rPr>
+          <w:rFonts w:ascii="Arial" w:hAnsi="Arial" w:cs="Arial"/>
+          <w:b/>
+          <w:bCs/>
+          <w:sz w:val="24"/>
+          <w:szCs w:val="24"/>
+          <w:lang w:val="en-US"/>
+        </w:rPr>
+        <w:t xml:space="preserve">2.2 </w:t>
+      </w:r>
+      <w:r>
+        <w:rPr>
+          <w:rFonts w:ascii="Arial" w:hAnsi="Arial" w:cs="Arial"/>
+          <w:b/>
+          <w:bCs/>
+          <w:sz w:val="24"/>
+          <w:szCs w:val="24"/>
+          <w:lang w:val="en-US"/>
+        </w:rPr>
+        <w:t>Follow</w:t>
+      </w:r>
+      <w:r>
+        <w:rPr>
+          <w:rFonts w:ascii="Arial" w:hAnsi="Arial" w:cs="Arial"/>
+          <w:b/>
+          <w:bCs/>
+          <w:sz w:val="24"/>
+          <w:szCs w:val="24"/>
+          <w:lang w:val="en-US"/>
+        </w:rPr>
+        <w:t xml:space="preserve"> </w:t>
+      </w:r>
+      <w:r>
+        <w:rPr>
+          <w:rFonts w:ascii="Arial" w:hAnsi="Arial" w:cs="Arial"/>
+          <w:b/>
+          <w:bCs/>
+          <w:sz w:val="24"/>
+          <w:szCs w:val="24"/>
+          <w:lang w:val="en-US"/>
+        </w:rPr>
+        <w:t>Mission Assignment</w:t>
+      </w:r>
+      <w:r>
+        <w:rPr>
+          <w:rFonts w:ascii="Arial" w:hAnsi="Arial" w:cs="Arial"/>
+          <w:b/>
+          <w:bCs/>
+          <w:sz w:val="24"/>
+          <w:szCs w:val="24"/>
+          <w:lang w:val="en-US"/>
+        </w:rPr>
+        <w:t>:</w:t>
+      </w:r>
+    </w:p>
+    <w:p>
+      <w:pPr>
+        <w:ind w:firstLine="708"/>
+        <w:rPr>
+          <w:rFonts w:ascii="Arial" w:hAnsi="Arial" w:cs="Arial"/>
+          <w:b/>
+          <w:bCs/>
+          <w:sz w:val="24"/>
+          <w:szCs w:val="24"/>
+          <w:lang w:val="en-US"/>
+        </w:rPr>
+      </w:pPr>
+      <w:r>
+        <w:rPr>
+          <w:rFonts w:ascii="Arial" w:hAnsi="Arial" w:cs="Arial"/>
+          <w:b/>
+          <w:bCs/>
+          <w:sz w:val="24"/>
+          <w:szCs w:val="24"/>
+          <w:lang w:val="en-US"/>
+        </w:rPr>
+        <w:t>J</w:t>
+      </w:r>
+      <w:r>
+        <w:rPr>
+          <w:rFonts w:ascii="Arial" w:hAnsi="Arial" w:cs="Arial"/>
+          <w:b/>
+          <w:bCs/>
+          <w:sz w:val="24"/>
+          <w:szCs w:val="24"/>
+          <w:lang w:val="en-US"/>
+        </w:rPr>
+        <w:t>1</w:t>
+      </w:r>
+      <w:r>
+        <w:rPr>
+          <w:rFonts w:ascii="Arial" w:hAnsi="Arial" w:cs="Arial"/>
+          <w:b/>
+          <w:bCs/>
+          <w:sz w:val="24"/>
+          <w:szCs w:val="24"/>
+          <w:lang w:val="en-US"/>
+        </w:rPr>
+        <w:t xml:space="preserve">2.3 </w:t>
+      </w:r>
+      <w:r>
+        <w:rPr>
+          <w:rFonts w:ascii="Arial" w:hAnsi="Arial" w:cs="Arial"/>
+          <w:b/>
+          <w:bCs/>
+          <w:sz w:val="24"/>
+          <w:szCs w:val="24"/>
+          <w:lang w:val="en-US"/>
+        </w:rPr>
+        <w:t>Move</w:t>
+      </w:r>
+      <w:r>
+        <w:rPr>
+          <w:rFonts w:ascii="Arial" w:hAnsi="Arial" w:cs="Arial"/>
+          <w:b/>
+          <w:bCs/>
+          <w:sz w:val="24"/>
+          <w:szCs w:val="24"/>
+          <w:lang w:val="en-US"/>
+        </w:rPr>
+        <w:t xml:space="preserve"> </w:t>
+      </w:r>
+      <w:r>
+        <w:rPr>
+          <w:rFonts w:ascii="Arial" w:hAnsi="Arial" w:cs="Arial"/>
+          <w:b/>
+          <w:bCs/>
+          <w:sz w:val="24"/>
+          <w:szCs w:val="24"/>
+          <w:lang w:val="en-US"/>
+        </w:rPr>
+        <w:t>Mission Assignment</w:t>
+      </w:r>
+      <w:r>
+        <w:rPr>
+          <w:rFonts w:ascii="Arial" w:hAnsi="Arial" w:cs="Arial"/>
+          <w:b/>
+          <w:bCs/>
+          <w:sz w:val="24"/>
+          <w:szCs w:val="24"/>
+          <w:lang w:val="en-US"/>
+        </w:rPr>
+        <w:t>:</w:t>
+      </w:r>
+    </w:p>
+    <w:p>
+      <w:pPr>
+        <w:ind w:firstLine="708"/>
+        <w:rPr>
+          <w:rFonts w:ascii="Arial" w:hAnsi="Arial" w:cs="Arial"/>
+          <w:b/>
+          <w:bCs/>
+          <w:sz w:val="24"/>
+          <w:szCs w:val="24"/>
+          <w:lang w:val="en-US"/>
+        </w:rPr>
+      </w:pPr>
+    </w:p>
+    <w:p>
+      <w:pPr>
+        <w:rPr>
+          <w:rFonts w:ascii="Arial" w:hAnsi="Arial" w:cs="Arial"/>
+          <w:b/>
+          <w:bCs/>
+          <w:sz w:val="26"/>
+          <w:szCs w:val="26"/>
+          <w:lang w:val="en-US"/>
+        </w:rPr>
+      </w:pPr>
+      <w:r>
+        <w:rPr>
+          <w:rFonts w:ascii="Arial" w:hAnsi="Arial" w:cs="Arial"/>
+          <w:b/>
+          <w:bCs/>
+          <w:sz w:val="26"/>
+          <w:szCs w:val="26"/>
+          <w:lang w:val="en-US"/>
+        </w:rPr>
         <w:t>Action Status</w:t>
       </w:r>
     </w:p>
@@ -1199,7 +1172,6 @@
           <w:szCs w:val="24"/>
           <w:lang w:val="en-US"/>
         </w:rPr>
-        <w:lastRenderedPageBreak/>
         <w:t>J</w:t>
       </w:r>
       <w:r>
@@ -2304,7 +2276,6 @@
   <w:style w:type="character" w:default="1" w:styleId="DefaultParagraphFont">
     <w:name w:val="Default Paragraph Font"/>
     <w:uiPriority w:val="1"/>
-    <w:semiHidden/>
     <w:unhideWhenUsed/>
   </w:style>
   <w:style w:type="table" w:default="1" w:styleId="TableNormal">

</xml_diff>